<commit_message>
fixed minor mistake conflating strategy and state patterns
</commit_message>
<xml_diff>
--- a/Documentation/Design Pattern Plan.docx
+++ b/Documentation/Design Pattern Plan.docx
@@ -104,7 +104,10 @@
         <w:pStyle w:val="Heading3"/>
       </w:pPr>
       <w:r>
-        <w:t>State Pattern</w:t>
+        <w:t>Strategy</w:t>
+      </w:r>
+      <w:r>
+        <w:t xml:space="preserve"> Pattern</w:t>
       </w:r>
     </w:p>
     <w:p>
@@ -116,7 +119,28 @@
         </w:numPr>
       </w:pPr>
       <w:r>
-        <w:t>Rules are defined as interchangeable concrete classes that all implement a shared ClashRule interface. Users can add new rules to or select existing rules from a centralized registry.</w:t>
+        <w:t xml:space="preserve">Rules are defined as interchangeable concrete classes that all implement a shared </w:t>
+      </w:r>
+      <w:proofErr w:type="spellStart"/>
+      <w:r>
+        <w:t>ClashRule</w:t>
+      </w:r>
+      <w:proofErr w:type="spellEnd"/>
+      <w:r>
+        <w:t xml:space="preserve"> interface. Users can add new rules to or select existing rules from a centralized registry.</w:t>
+      </w:r>
+    </w:p>
+    <w:p>
+      <w:pPr>
+        <w:pStyle w:val="ListParagraph"/>
+      </w:pPr>
+    </w:p>
+    <w:p>
+      <w:pPr>
+        <w:pStyle w:val="Heading3"/>
+      </w:pPr>
+      <w:r>
+        <w:t>State Pattern</w:t>
       </w:r>
     </w:p>
     <w:p>
@@ -164,6 +188,7 @@
       <w:r>
         <w:t xml:space="preserve">Otherwise, transition to the </w:t>
       </w:r>
+      <w:proofErr w:type="spellStart"/>
       <w:r>
         <w:rPr>
           <w:b/>
@@ -171,6 +196,7 @@
         </w:rPr>
         <w:t>PendingApproval</w:t>
       </w:r>
+      <w:proofErr w:type="spellEnd"/>
       <w:r>
         <w:t xml:space="preserve"> state and create a scheduling request. Alerts to staff and admins managed by the Observer pattern.</w:t>
       </w:r>
@@ -242,7 +268,15 @@
         </w:numPr>
       </w:pPr>
       <w:r>
-        <w:t>May also serve as the registry for created rules, allowing for the use of a get_clash_rule(id: int) method.</w:t>
+        <w:t xml:space="preserve">May also serve as the registry for created rules, allowing for the use of a </w:t>
+      </w:r>
+      <w:proofErr w:type="spellStart"/>
+      <w:r>
+        <w:t>get_clash_rule</w:t>
+      </w:r>
+      <w:proofErr w:type="spellEnd"/>
+      <w:r>
+        <w:t>(id: int) method.</w:t>
       </w:r>
     </w:p>
     <w:p>
@@ -522,8 +556,30 @@
           <w:rPr>
             <w:rStyle w:val="Hyperlink"/>
           </w:rPr>
-          <w:t>What Is The Repository Pattern And How To Use It In Python? - Pybites</w:t>
+          <w:t xml:space="preserve">What Is </w:t>
         </w:r>
+        <w:proofErr w:type="gramStart"/>
+        <w:r>
+          <w:rPr>
+            <w:rStyle w:val="Hyperlink"/>
+          </w:rPr>
+          <w:t>The</w:t>
+        </w:r>
+        <w:proofErr w:type="gramEnd"/>
+        <w:r>
+          <w:rPr>
+            <w:rStyle w:val="Hyperlink"/>
+          </w:rPr>
+          <w:t xml:space="preserve"> Repository Pattern And How To Use It In Python? - </w:t>
+        </w:r>
+        <w:proofErr w:type="spellStart"/>
+        <w:r>
+          <w:rPr>
+            <w:rStyle w:val="Hyperlink"/>
+          </w:rPr>
+          <w:t>Pybites</w:t>
+        </w:r>
+        <w:proofErr w:type="spellEnd"/>
       </w:hyperlink>
     </w:p>
     <w:p>
@@ -540,7 +596,35 @@
           <w:rPr>
             <w:rStyle w:val="Hyperlink"/>
           </w:rPr>
-          <w:t>The Factory and Repository Pattern with SQLAlchemy and Pydantic | by Lawson Taylor | Medium</w:t>
+          <w:t xml:space="preserve">The Factory and Repository Pattern with </w:t>
+        </w:r>
+        <w:proofErr w:type="spellStart"/>
+        <w:r>
+          <w:rPr>
+            <w:rStyle w:val="Hyperlink"/>
+          </w:rPr>
+          <w:t>SQLAlchemy</w:t>
+        </w:r>
+        <w:proofErr w:type="spellEnd"/>
+        <w:r>
+          <w:rPr>
+            <w:rStyle w:val="Hyperlink"/>
+          </w:rPr>
+          <w:t xml:space="preserve"> and </w:t>
+        </w:r>
+        <w:proofErr w:type="spellStart"/>
+        <w:r>
+          <w:rPr>
+            <w:rStyle w:val="Hyperlink"/>
+          </w:rPr>
+          <w:t>Pydantic</w:t>
+        </w:r>
+        <w:proofErr w:type="spellEnd"/>
+        <w:r>
+          <w:rPr>
+            <w:rStyle w:val="Hyperlink"/>
+          </w:rPr>
+          <w:t xml:space="preserve"> | by Lawson Taylor | Medium</w:t>
         </w:r>
       </w:hyperlink>
     </w:p>
@@ -602,11 +686,19 @@
           <w:lang w:val="en-US"/>
         </w:rPr>
       </w:pPr>
+      <w:proofErr w:type="gramStart"/>
       <w:r>
         <w:rPr>
           <w:lang w:val="en-US"/>
         </w:rPr>
-        <w:t>what are the responsibilities of the model, repository, service, controller, and view, and how are they ordered from lowest level to highest level?</w:t>
+        <w:t>what</w:t>
+      </w:r>
+      <w:proofErr w:type="gramEnd"/>
+      <w:r>
+        <w:rPr>
+          <w:lang w:val="en-US"/>
+        </w:rPr>
+        <w:t xml:space="preserve"> are the responsibilities of the model, repository, service, controller, and view, and how are they ordered from lowest level to highest level?</w:t>
       </w:r>
     </w:p>
     <w:p>
@@ -688,7 +780,15 @@
         <w:spacing w:line="360" w:lineRule="auto"/>
       </w:pPr>
       <w:r>
-        <w:t>Represents the data objects that are mapped to database tables or documents (e.g., a User model for a users table).</w:t>
+        <w:t xml:space="preserve">Represents the data objects that are mapped to database tables or documents (e.g., a </w:t>
+      </w:r>
+      <w:proofErr w:type="gramStart"/>
+      <w:r>
+        <w:t>User</w:t>
+      </w:r>
+      <w:proofErr w:type="gramEnd"/>
+      <w:r>
+        <w:t xml:space="preserve"> model for a users table).</w:t>
       </w:r>
     </w:p>
     <w:p>
@@ -755,7 +855,23 @@
         <w:spacing w:line="360" w:lineRule="auto"/>
       </w:pPr>
       <w:r>
-        <w:t>Methods for basic operations on the data (e.g., set_password, check_password).</w:t>
+        <w:t xml:space="preserve">Methods for basic operations on the data (e.g., </w:t>
+      </w:r>
+      <w:proofErr w:type="spellStart"/>
+      <w:r>
+        <w:t>set_password</w:t>
+      </w:r>
+      <w:proofErr w:type="spellEnd"/>
+      <w:r>
+        <w:t xml:space="preserve">, </w:t>
+      </w:r>
+      <w:proofErr w:type="spellStart"/>
+      <w:r>
+        <w:t>check_password</w:t>
+      </w:r>
+      <w:proofErr w:type="spellEnd"/>
+      <w:r>
+        <w:t>).</w:t>
       </w:r>
     </w:p>
     <w:p>
@@ -868,7 +984,31 @@
         <w:spacing w:line="360" w:lineRule="auto"/>
       </w:pPr>
       <w:r>
-        <w:t>Provides methods like find_by_id, find_all, or more specialized queries (e.g., find_user_by_email).</w:t>
+        <w:t xml:space="preserve">Provides methods like </w:t>
+      </w:r>
+      <w:proofErr w:type="spellStart"/>
+      <w:r>
+        <w:t>find_by_id</w:t>
+      </w:r>
+      <w:proofErr w:type="spellEnd"/>
+      <w:r>
+        <w:t xml:space="preserve">, </w:t>
+      </w:r>
+      <w:proofErr w:type="spellStart"/>
+      <w:r>
+        <w:t>find_all</w:t>
+      </w:r>
+      <w:proofErr w:type="spellEnd"/>
+      <w:r>
+        <w:t xml:space="preserve">, or more specialized queries (e.g., </w:t>
+      </w:r>
+      <w:proofErr w:type="spellStart"/>
+      <w:r>
+        <w:t>find_user_by_email</w:t>
+      </w:r>
+      <w:proofErr w:type="spellEnd"/>
+      <w:r>
+        <w:t>).</w:t>
       </w:r>
     </w:p>
     <w:p>
@@ -930,7 +1070,15 @@
         <w:t>Level</w:t>
       </w:r>
       <w:r>
-        <w:t>: Second-Lowest – Interfaces with the model but abstracts direct database access for higher layers.</w:t>
+        <w:t xml:space="preserve">: </w:t>
+      </w:r>
+      <w:proofErr w:type="gramStart"/>
+      <w:r>
+        <w:t>Second-Lowest</w:t>
+      </w:r>
+      <w:proofErr w:type="gramEnd"/>
+      <w:r>
+        <w:t xml:space="preserve"> – Interfaces with the model but abstracts direct database access for higher layers.</w:t>
       </w:r>
     </w:p>
     <w:p>
@@ -1001,7 +1149,31 @@
         <w:spacing w:line="360" w:lineRule="auto"/>
       </w:pPr>
       <w:r>
-        <w:t>Provides methods like register_user, authenticate_user, or process_order, which involve more than simple CRUD operations.</w:t>
+        <w:t xml:space="preserve">Provides methods like </w:t>
+      </w:r>
+      <w:proofErr w:type="spellStart"/>
+      <w:r>
+        <w:t>register_user</w:t>
+      </w:r>
+      <w:proofErr w:type="spellEnd"/>
+      <w:r>
+        <w:t xml:space="preserve">, </w:t>
+      </w:r>
+      <w:proofErr w:type="spellStart"/>
+      <w:r>
+        <w:t>authenticate_user</w:t>
+      </w:r>
+      <w:proofErr w:type="spellEnd"/>
+      <w:r>
+        <w:t xml:space="preserve">, or </w:t>
+      </w:r>
+      <w:proofErr w:type="spellStart"/>
+      <w:r>
+        <w:t>process_order</w:t>
+      </w:r>
+      <w:proofErr w:type="spellEnd"/>
+      <w:r>
+        <w:t>, which involve more than simple CRUD operations.</w:t>
       </w:r>
     </w:p>
     <w:p>
@@ -1202,7 +1374,31 @@
         <w:spacing w:line="360" w:lineRule="auto"/>
       </w:pPr>
       <w:r>
-        <w:t>Methods that handle specific routes, e.g., login_user, register_user, or get_user_by_id.</w:t>
+        <w:t xml:space="preserve">Methods that handle specific routes, e.g., </w:t>
+      </w:r>
+      <w:proofErr w:type="spellStart"/>
+      <w:r>
+        <w:t>login_user</w:t>
+      </w:r>
+      <w:proofErr w:type="spellEnd"/>
+      <w:r>
+        <w:t xml:space="preserve">, </w:t>
+      </w:r>
+      <w:proofErr w:type="spellStart"/>
+      <w:r>
+        <w:t>register_user</w:t>
+      </w:r>
+      <w:proofErr w:type="spellEnd"/>
+      <w:r>
+        <w:t xml:space="preserve">, or </w:t>
+      </w:r>
+      <w:proofErr w:type="spellStart"/>
+      <w:r>
+        <w:t>get_user_by_id</w:t>
+      </w:r>
+      <w:proofErr w:type="spellEnd"/>
+      <w:r>
+        <w:t>.</w:t>
       </w:r>
     </w:p>
     <w:p>
@@ -1234,7 +1430,15 @@
         <w:t>Level</w:t>
       </w:r>
       <w:r>
-        <w:t>: Second-Highest – Interfaces with the service layer and serves as an intermediary between services and views.</w:t>
+        <w:t xml:space="preserve">: </w:t>
+      </w:r>
+      <w:proofErr w:type="gramStart"/>
+      <w:r>
+        <w:t>Second-Highest</w:t>
+      </w:r>
+      <w:proofErr w:type="gramEnd"/>
+      <w:r>
+        <w:t xml:space="preserve"> – Interfaces with the service layer and serves as an intermediary between services and views.</w:t>
       </w:r>
     </w:p>
     <w:p>
@@ -1650,7 +1854,15 @@
         <w:t>User Model</w:t>
       </w:r>
       <w:r>
-        <w:t>: Defines attributes like id, email, and password_hash.</w:t>
+        <w:t xml:space="preserve">: Defines attributes like id, email, and </w:t>
+      </w:r>
+      <w:proofErr w:type="spellStart"/>
+      <w:r>
+        <w:t>password_hash</w:t>
+      </w:r>
+      <w:proofErr w:type="spellEnd"/>
+      <w:r>
+        <w:t>.</w:t>
       </w:r>
     </w:p>
     <w:p>
@@ -1669,7 +1881,15 @@
         <w:t>User Repository</w:t>
       </w:r>
       <w:r>
-        <w:t>: Provides methods like find_user_by_email(email), which queries the database for a user by email.</w:t>
+        <w:t xml:space="preserve">: Provides methods like </w:t>
+      </w:r>
+      <w:proofErr w:type="spellStart"/>
+      <w:r>
+        <w:t>find_user_by_email</w:t>
+      </w:r>
+      <w:proofErr w:type="spellEnd"/>
+      <w:r>
+        <w:t>(email), which queries the database for a user by email.</w:t>
       </w:r>
     </w:p>
     <w:p>
@@ -1688,7 +1908,15 @@
         <w:t>User Service</w:t>
       </w:r>
       <w:r>
-        <w:t>: Defines the authenticate_user(email, password) method, which:</w:t>
+        <w:t xml:space="preserve">: Defines the </w:t>
+      </w:r>
+      <w:proofErr w:type="spellStart"/>
+      <w:r>
+        <w:t>authenticate_user</w:t>
+      </w:r>
+      <w:proofErr w:type="spellEnd"/>
+      <w:r>
+        <w:t>(email, password) method, which:</w:t>
       </w:r>
     </w:p>
     <w:p>
@@ -1743,7 +1971,15 @@
         <w:spacing w:line="360" w:lineRule="auto"/>
       </w:pPr>
       <w:r>
-        <w:t>Calls authenticate_user in the service.</w:t>
+        <w:t xml:space="preserve">Calls </w:t>
+      </w:r>
+      <w:proofErr w:type="spellStart"/>
+      <w:r>
+        <w:t>authenticate_user</w:t>
+      </w:r>
+      <w:proofErr w:type="spellEnd"/>
+      <w:r>
+        <w:t xml:space="preserve"> in the service.</w:t>
       </w:r>
     </w:p>
     <w:p>
@@ -1786,7 +2022,15 @@
         <w:spacing w:line="360" w:lineRule="auto"/>
       </w:pPr>
       <w:r>
-        <w:t>{ "user_id": 123, "message": "Login successful" }.</w:t>
+        <w:t>{ "</w:t>
+      </w:r>
+      <w:proofErr w:type="spellStart"/>
+      <w:r>
+        <w:t>user_id</w:t>
+      </w:r>
+      <w:proofErr w:type="spellEnd"/>
+      <w:r>
+        <w:t>": 123, "message": "Login successful" }.</w:t>
       </w:r>
     </w:p>
     <w:p>
@@ -5008,6 +5252,7 @@
   <w:style w:type="character" w:default="1" w:styleId="DefaultParagraphFont">
     <w:name w:val="Default Paragraph Font"/>
     <w:uiPriority w:val="1"/>
+    <w:semiHidden/>
     <w:unhideWhenUsed/>
   </w:style>
   <w:style w:type="table" w:default="1" w:styleId="TableNormal">

</xml_diff>